<commit_message>
Lo trinh hoc tieng Nhat
</commit_message>
<xml_diff>
--- a/Mẹo hay/Tu hoc tieng Nhat N3.docx
+++ b/Mẹo hay/Tu hoc tieng Nhat N3.docx
@@ -5,19 +5,185 @@
     <w:p>
       <w:pPr>
         <w:rPr>
-          <w:color w:val="00B050"/>
+          <w:b/>
+          <w:color w:val="C00000"/>
+          <w:sz w:val="28"/>
           <w:u w:val="single"/>
         </w:rPr>
       </w:pPr>
-      <w:r>
-        <w:rPr>
-          <w:color w:val="00B050"/>
-          <w:u w:val="single"/>
-        </w:rPr>
-        <w:t>https://medium.com/@longngn/tôi-đã-tự-học-tiếng-nhật-và-đạt-n3-trong-1-năm-như-thế-nào-2a6284395427</w:t>
+      <w:proofErr w:type="spellStart"/>
+      <w:r>
+        <w:rPr>
+          <w:b/>
+          <w:color w:val="C00000"/>
+          <w:sz w:val="28"/>
+          <w:u w:val="single"/>
+        </w:rPr>
+        <w:t>Lô</w:t>
+      </w:r>
+      <w:proofErr w:type="spellEnd"/>
+      <w:r>
+        <w:rPr>
+          <w:b/>
+          <w:color w:val="C00000"/>
+          <w:sz w:val="28"/>
+          <w:u w:val="single"/>
+        </w:rPr>
+        <w:t xml:space="preserve">̣ </w:t>
+      </w:r>
+      <w:proofErr w:type="spellStart"/>
+      <w:r>
+        <w:rPr>
+          <w:b/>
+          <w:color w:val="C00000"/>
+          <w:sz w:val="28"/>
+          <w:u w:val="single"/>
+        </w:rPr>
+        <w:t>trình</w:t>
+      </w:r>
+      <w:proofErr w:type="spellEnd"/>
+      <w:r>
+        <w:rPr>
+          <w:b/>
+          <w:color w:val="C00000"/>
+          <w:sz w:val="28"/>
+          <w:u w:val="single"/>
+        </w:rPr>
+        <w:t xml:space="preserve"> </w:t>
+      </w:r>
+      <w:proofErr w:type="spellStart"/>
+      <w:r>
+        <w:rPr>
+          <w:b/>
+          <w:color w:val="C00000"/>
+          <w:sz w:val="28"/>
+          <w:u w:val="single"/>
+        </w:rPr>
+        <w:t>học</w:t>
+      </w:r>
+      <w:proofErr w:type="spellEnd"/>
+      <w:r>
+        <w:rPr>
+          <w:b/>
+          <w:color w:val="C00000"/>
+          <w:sz w:val="28"/>
+          <w:u w:val="single"/>
+        </w:rPr>
+        <w:t>:</w:t>
       </w:r>
       <w:bookmarkStart w:id="0" w:name="_GoBack"/>
       <w:bookmarkEnd w:id="0"/>
+    </w:p>
+    <w:p>
+      <w:pPr>
+        <w:rPr>
+          <w:color w:val="FF0000"/>
+          <w:u w:val="single"/>
+        </w:rPr>
+      </w:pPr>
+      <w:hyperlink r:id="rId4" w:history="1">
+        <w:r>
+          <w:rPr>
+            <w:rStyle w:val="Hyperlink"/>
+            <w:b/>
+            <w:sz w:val="28"/>
+          </w:rPr>
+          <w:t>https://kipalog.com/posts/Outsourcing-Nhat---Co-</w:t>
+        </w:r>
+        <w:proofErr w:type="spellStart"/>
+        <w:r>
+          <w:rPr>
+            <w:rStyle w:val="Hyperlink"/>
+            <w:b/>
+            <w:sz w:val="28"/>
+          </w:rPr>
+          <w:t>nen</w:t>
+        </w:r>
+        <w:proofErr w:type="spellEnd"/>
+        <w:r>
+          <w:rPr>
+            <w:rStyle w:val="Hyperlink"/>
+            <w:b/>
+            <w:sz w:val="28"/>
+          </w:rPr>
+          <w:t>-hoc-Tieng-</w:t>
+        </w:r>
+        <w:proofErr w:type="spellStart"/>
+        <w:r>
+          <w:rPr>
+            <w:rStyle w:val="Hyperlink"/>
+            <w:b/>
+            <w:sz w:val="28"/>
+          </w:rPr>
+          <w:t>Nhat</w:t>
+        </w:r>
+        <w:proofErr w:type="spellEnd"/>
+        <w:r>
+          <w:rPr>
+            <w:rStyle w:val="Hyperlink"/>
+            <w:b/>
+            <w:sz w:val="28"/>
+          </w:rPr>
+          <w:t>--</w:t>
+        </w:r>
+      </w:hyperlink>
+      <w:r>
+        <w:rPr>
+          <w:color w:val="00B050"/>
+        </w:rPr>
+        <w:t xml:space="preserve">       </w:t>
+      </w:r>
+      <w:r>
+        <w:rPr>
+          <w:color w:val="FF0000"/>
+        </w:rPr>
+        <w:t>(good)</w:t>
+      </w:r>
+    </w:p>
+    <w:p>
+      <w:pPr>
+        <w:rPr>
+          <w:color w:val="00B050"/>
+          <w:u w:val="single"/>
+        </w:rPr>
+      </w:pPr>
+      <w:r>
+        <w:rPr>
+          <w:color w:val="00B050"/>
+          <w:u w:val="single"/>
+        </w:rPr>
+        <w:t>https://medium.com/@longngn/tôi-đã-tự-học-tiếng-nhật-và-đạt-n3-trong-1-năm-như-thế-nào-2a6284395427</w:t>
+      </w:r>
+    </w:p>
+    <w:p/>
+    <w:p>
+      <w:hyperlink r:id="rId5" w:history="1">
+        <w:r>
+          <w:rPr>
+            <w:rStyle w:val="Hyperlink"/>
+          </w:rPr>
+          <w:t>https://akira.edu.vn/sach-kanji-huu-ich-danh-cho-nguoi-hoc-tieng-nhat/</w:t>
+        </w:r>
+      </w:hyperlink>
+      <w:r>
+        <w:t xml:space="preserve">  (download)</w:t>
+      </w:r>
+    </w:p>
+    <w:p>
+      <w:hyperlink r:id="rId6" w:history="1">
+        <w:r>
+          <w:rPr>
+            <w:rStyle w:val="Hyperlink"/>
+          </w:rPr>
+          <w:t>https://ybox.vn/ky-nang/download-tong-hop-tai-lieu-hoc-tieng-nhat-duoc-su-dung-nhieu-nhat-tezcsrjkyr</w:t>
+        </w:r>
+      </w:hyperlink>
+      <w:r>
+        <w:t xml:space="preserve">   </w:t>
+      </w:r>
+      <w:r>
+        <w:t>(download)</w:t>
+      </w:r>
     </w:p>
     <w:p/>
     <w:p/>
@@ -452,6 +618,17 @@
     <w:semiHidden/>
     <w:unhideWhenUsed/>
   </w:style>
+  <w:style w:type="character" w:styleId="Hyperlink">
+    <w:name w:val="Hyperlink"/>
+    <w:basedOn w:val="DefaultParagraphFont"/>
+    <w:uiPriority w:val="99"/>
+    <w:unhideWhenUsed/>
+    <w:rsid w:val="00E42FC5"/>
+    <w:rPr>
+      <w:color w:val="0563C1" w:themeColor="hyperlink"/>
+      <w:u w:val="single"/>
+    </w:rPr>
+  </w:style>
 </w:styles>
 </file>
 

</xml_diff>

<commit_message>
link download sach Nhat
</commit_message>
<xml_diff>
--- a/Mẹo hay/Tu hoc tieng Nhat N3.docx
+++ b/Mẹo hay/Tu hoc tieng Nhat N3.docx
@@ -11,7 +11,6 @@
           <w:u w:val="single"/>
         </w:rPr>
       </w:pPr>
-      <w:proofErr w:type="spellStart"/>
       <w:r>
         <w:rPr>
           <w:b/>
@@ -19,60 +18,8 @@
           <w:sz w:val="28"/>
           <w:u w:val="single"/>
         </w:rPr>
-        <w:t>Lô</w:t>
+        <w:t>Lộ trình học:</w:t>
       </w:r>
-      <w:proofErr w:type="spellEnd"/>
-      <w:r>
-        <w:rPr>
-          <w:b/>
-          <w:color w:val="C00000"/>
-          <w:sz w:val="28"/>
-          <w:u w:val="single"/>
-        </w:rPr>
-        <w:t xml:space="preserve">̣ </w:t>
-      </w:r>
-      <w:proofErr w:type="spellStart"/>
-      <w:r>
-        <w:rPr>
-          <w:b/>
-          <w:color w:val="C00000"/>
-          <w:sz w:val="28"/>
-          <w:u w:val="single"/>
-        </w:rPr>
-        <w:t>trình</w:t>
-      </w:r>
-      <w:proofErr w:type="spellEnd"/>
-      <w:r>
-        <w:rPr>
-          <w:b/>
-          <w:color w:val="C00000"/>
-          <w:sz w:val="28"/>
-          <w:u w:val="single"/>
-        </w:rPr>
-        <w:t xml:space="preserve"> </w:t>
-      </w:r>
-      <w:proofErr w:type="spellStart"/>
-      <w:r>
-        <w:rPr>
-          <w:b/>
-          <w:color w:val="C00000"/>
-          <w:sz w:val="28"/>
-          <w:u w:val="single"/>
-        </w:rPr>
-        <w:t>học</w:t>
-      </w:r>
-      <w:proofErr w:type="spellEnd"/>
-      <w:r>
-        <w:rPr>
-          <w:b/>
-          <w:color w:val="C00000"/>
-          <w:sz w:val="28"/>
-          <w:u w:val="single"/>
-        </w:rPr>
-        <w:t>:</w:t>
-      </w:r>
-      <w:bookmarkStart w:id="0" w:name="_GoBack"/>
-      <w:bookmarkEnd w:id="0"/>
     </w:p>
     <w:p>
       <w:pPr>
@@ -88,43 +35,7 @@
             <w:b/>
             <w:sz w:val="28"/>
           </w:rPr>
-          <w:t>https://kipalog.com/posts/Outsourcing-Nhat---Co-</w:t>
-        </w:r>
-        <w:proofErr w:type="spellStart"/>
-        <w:r>
-          <w:rPr>
-            <w:rStyle w:val="Hyperlink"/>
-            <w:b/>
-            <w:sz w:val="28"/>
-          </w:rPr>
-          <w:t>nen</w:t>
-        </w:r>
-        <w:proofErr w:type="spellEnd"/>
-        <w:r>
-          <w:rPr>
-            <w:rStyle w:val="Hyperlink"/>
-            <w:b/>
-            <w:sz w:val="28"/>
-          </w:rPr>
-          <w:t>-hoc-Tieng-</w:t>
-        </w:r>
-        <w:proofErr w:type="spellStart"/>
-        <w:r>
-          <w:rPr>
-            <w:rStyle w:val="Hyperlink"/>
-            <w:b/>
-            <w:sz w:val="28"/>
-          </w:rPr>
-          <w:t>Nhat</w:t>
-        </w:r>
-        <w:proofErr w:type="spellEnd"/>
-        <w:r>
-          <w:rPr>
-            <w:rStyle w:val="Hyperlink"/>
-            <w:b/>
-            <w:sz w:val="28"/>
-          </w:rPr>
-          <w:t>--</w:t>
+          <w:t>https://kipalog.com/posts/Outsourcing-Nhat---Co-nen-hoc-Tieng-Nhat--</w:t>
         </w:r>
       </w:hyperlink>
       <w:r>
@@ -155,7 +66,31 @@
         <w:t>https://medium.com/@longngn/tôi-đã-tự-học-tiếng-nhật-và-đạt-n3-trong-1-năm-như-thế-nào-2a6284395427</w:t>
       </w:r>
     </w:p>
-    <w:p/>
+    <w:p>
+      <w:pPr>
+        <w:rPr>
+          <w:color w:val="00B050"/>
+          <w:u w:val="single"/>
+        </w:rPr>
+      </w:pPr>
+      <w:r>
+        <w:rPr>
+          <w:color w:val="00B050"/>
+          <w:u w:val="single"/>
+        </w:rPr>
+        <w:t xml:space="preserve">--------------------------------------------------------------- </w:t>
+      </w:r>
+    </w:p>
+    <w:p>
+      <w:r>
+        <w:t>D</w:t>
+      </w:r>
+      <w:bookmarkStart w:id="0" w:name="_GoBack"/>
+      <w:bookmarkEnd w:id="0"/>
+      <w:r>
+        <w:t>ownload:</w:t>
+      </w:r>
+    </w:p>
     <w:p>
       <w:hyperlink r:id="rId5" w:history="1">
         <w:r>
@@ -179,12 +114,20 @@
         </w:r>
       </w:hyperlink>
       <w:r>
-        <w:t xml:space="preserve">   </w:t>
-      </w:r>
-      <w:r>
-        <w:t>(download)</w:t>
+        <w:t xml:space="preserve">   (download)</w:t>
       </w:r>
     </w:p>
+    <w:p>
+      <w:hyperlink r:id="rId7" w:history="1">
+        <w:r>
+          <w:rPr>
+            <w:rStyle w:val="Hyperlink"/>
+          </w:rPr>
+          <w:t>http://tintucnuocnhat.com/nhung-tai-lieu-luyen-thi-tieng-nhat-n5-ban-khong-the-bo-qua/</w:t>
+        </w:r>
+      </w:hyperlink>
+    </w:p>
+    <w:p/>
     <w:p/>
     <w:p/>
     <w:sectPr>

</xml_diff>